<commit_message>
added help file, made changes to refactor doc
</commit_message>
<xml_diff>
--- a/RefactoringDocumentation/ProjectDocumentation.docx
+++ b/RefactoringDocumentation/ProjectDocumentation.docx
@@ -56,7 +56,6 @@
       <w:r>
         <w:t xml:space="preserve">Renamed the project to </w:t>
       </w:r>
-      <w:proofErr w:type="spellStart"/>
       <w:r>
         <w:rPr>
           <w:rFonts w:cs="Calibri"/>
@@ -64,12 +63,9 @@
         </w:rPr>
         <w:t>BallonsPop</w:t>
       </w:r>
-      <w:proofErr w:type="spellEnd"/>
       <w:r>
         <w:t>.</w:t>
       </w:r>
-      <w:bookmarkStart w:id="0" w:name="_GoBack"/>
-      <w:bookmarkEnd w:id="0"/>
     </w:p>
     <w:p>
       <w:pPr>
@@ -82,7 +78,6 @@
       <w:r>
         <w:t xml:space="preserve">Renamed the main class </w:t>
       </w:r>
-      <w:proofErr w:type="spellStart"/>
       <w:r>
         <w:rPr>
           <w:b/>
@@ -95,7 +90,6 @@
         </w:rPr>
         <w:t>.cs</w:t>
       </w:r>
-      <w:proofErr w:type="spellEnd"/>
       <w:r>
         <w:t xml:space="preserve"> to </w:t>
       </w:r>
@@ -119,7 +113,10 @@
         <w:ind w:left="568" w:hanging="284"/>
       </w:pPr>
       <w:r>
-        <w:t xml:space="preserve">Extracted each class in a separate file with a good name: </w:t>
+        <w:t>Separated functionality for each class</w:t>
+      </w:r>
+      <w:r>
+        <w:t xml:space="preserve">: </w:t>
       </w:r>
       <w:r>
         <w:rPr>
@@ -194,20 +191,95 @@
         <w:t>T</w:t>
       </w:r>
       <w:r>
-        <w:t xml:space="preserve">est project with a good name: </w:t>
-      </w:r>
-      <w:proofErr w:type="spellStart"/>
+        <w:t>est project</w:t>
+      </w:r>
+      <w:r>
+        <w:t xml:space="preserve">: </w:t>
+      </w:r>
+      <w:r>
+        <w:rPr>
+          <w:b/>
+        </w:rPr>
+        <w:t>BalloonsPop.Tests.</w:t>
+      </w:r>
+    </w:p>
+    <w:p>
+      <w:pPr>
+        <w:numPr>
+          <w:ilvl w:val="1"/>
+          <w:numId w:val="1"/>
+        </w:numPr>
+        <w:ind w:left="568" w:hanging="284"/>
+      </w:pPr>
+      <w:r>
+        <w:t>Added unit test</w:t>
+      </w:r>
+      <w:r>
+        <w:t>s</w:t>
+      </w:r>
+      <w:r>
+        <w:t xml:space="preserve"> </w:t>
+      </w:r>
+      <w:r>
+        <w:t xml:space="preserve">and data-driven tests </w:t>
+      </w:r>
+      <w:r>
+        <w:t xml:space="preserve">classes to the </w:t>
+      </w:r>
       <w:r>
         <w:rPr>
           <w:b/>
         </w:rPr>
         <w:t>BalloonsPop.Tests</w:t>
       </w:r>
-      <w:proofErr w:type="spellEnd"/>
-      <w:r>
-        <w:rPr>
-          <w:b/>
-        </w:rPr>
+      <w:r>
+        <w:t xml:space="preserve"> project</w:t>
+      </w:r>
+      <w:r>
+        <w:t xml:space="preserve">: </w:t>
+      </w:r>
+      <w:r>
+        <w:rPr>
+          <w:b/>
+        </w:rPr>
+        <w:t xml:space="preserve">BalloonsPopTests.cs, </w:t>
+      </w:r>
+      <w:r>
+        <w:rPr>
+          <w:b/>
+        </w:rPr>
+        <w:t>ChartTests.cs, DataDrivenTests.cs, ScoreEntryTests.cs</w:t>
+      </w:r>
+    </w:p>
+    <w:p>
+      <w:pPr>
+        <w:numPr>
+          <w:ilvl w:val="0"/>
+          <w:numId w:val="1"/>
+        </w:numPr>
+      </w:pPr>
+      <w:r>
+        <w:t>Refactored</w:t>
+      </w:r>
+      <w:r>
+        <w:t xml:space="preserve"> the source code:</w:t>
+      </w:r>
+    </w:p>
+    <w:p>
+      <w:pPr>
+        <w:numPr>
+          <w:ilvl w:val="1"/>
+          <w:numId w:val="1"/>
+        </w:numPr>
+        <w:ind w:left="568" w:hanging="284"/>
+      </w:pPr>
+      <w:r>
+        <w:t>Removed all unneeded empty lines</w:t>
+      </w:r>
+      <w:r>
+        <w:t xml:space="preserve"> in the project</w:t>
+      </w:r>
+      <w:r>
         <w:t>.</w:t>
       </w:r>
     </w:p>
@@ -220,151 +292,40 @@
         <w:ind w:left="568" w:hanging="284"/>
       </w:pPr>
       <w:r>
-        <w:t>Added unit test</w:t>
+        <w:t>Added XML documentation.</w:t>
+      </w:r>
+    </w:p>
+    <w:p>
+      <w:pPr>
+        <w:numPr>
+          <w:ilvl w:val="1"/>
+          <w:numId w:val="1"/>
+        </w:numPr>
+        <w:ind w:left="568" w:hanging="284"/>
+      </w:pPr>
+      <w:r>
+        <w:t>Inserted empty lines between the methods.</w:t>
+      </w:r>
+    </w:p>
+    <w:p>
+      <w:pPr>
+        <w:numPr>
+          <w:ilvl w:val="1"/>
+          <w:numId w:val="1"/>
+        </w:numPr>
+        <w:ind w:left="568" w:hanging="284"/>
+      </w:pPr>
+      <w:r>
+        <w:t xml:space="preserve">Cleared most </w:t>
+      </w:r>
+      <w:r>
+        <w:t>style cop</w:t>
+      </w:r>
+      <w:r>
+        <w:t xml:space="preserve"> warning</w:t>
       </w:r>
       <w:r>
         <w:t>s</w:t>
-      </w:r>
-      <w:r>
-        <w:t xml:space="preserve"> </w:t>
-      </w:r>
-      <w:r>
-        <w:t xml:space="preserve">and data-driven tests </w:t>
-      </w:r>
-      <w:r>
-        <w:t xml:space="preserve">classes to the </w:t>
-      </w:r>
-      <w:proofErr w:type="spellStart"/>
-      <w:r>
-        <w:rPr>
-          <w:b/>
-        </w:rPr>
-        <w:t>BalloonsPop.Tests</w:t>
-      </w:r>
-      <w:proofErr w:type="spellEnd"/>
-      <w:r>
-        <w:t xml:space="preserve"> project with good names: </w:t>
-      </w:r>
-      <w:proofErr w:type="spellStart"/>
-      <w:r>
-        <w:rPr>
-          <w:b/>
-        </w:rPr>
-        <w:t>BalloonsPopTests.cs</w:t>
-      </w:r>
-      <w:proofErr w:type="spellEnd"/>
-      <w:r>
-        <w:rPr>
-          <w:b/>
-        </w:rPr>
-        <w:t xml:space="preserve">, </w:t>
-      </w:r>
-      <w:proofErr w:type="spellStart"/>
-      <w:r>
-        <w:rPr>
-          <w:b/>
-        </w:rPr>
-        <w:t>ChartTests.cs</w:t>
-      </w:r>
-      <w:proofErr w:type="spellEnd"/>
-      <w:r>
-        <w:rPr>
-          <w:b/>
-        </w:rPr>
-        <w:t xml:space="preserve">, </w:t>
-      </w:r>
-      <w:proofErr w:type="spellStart"/>
-      <w:r>
-        <w:rPr>
-          <w:b/>
-        </w:rPr>
-        <w:t>DataDrivenTests.cs</w:t>
-      </w:r>
-      <w:proofErr w:type="spellEnd"/>
-      <w:r>
-        <w:rPr>
-          <w:b/>
-        </w:rPr>
-        <w:t xml:space="preserve">, </w:t>
-      </w:r>
-      <w:proofErr w:type="spellStart"/>
-      <w:r>
-        <w:rPr>
-          <w:b/>
-        </w:rPr>
-        <w:t>ScoreEntryTests.cs</w:t>
-      </w:r>
-      <w:proofErr w:type="spellEnd"/>
-    </w:p>
-    <w:p>
-      <w:pPr>
-        <w:numPr>
-          <w:ilvl w:val="0"/>
-          <w:numId w:val="1"/>
-        </w:numPr>
-      </w:pPr>
-      <w:r>
-        <w:t>Reformatted the source code:</w:t>
-      </w:r>
-    </w:p>
-    <w:p>
-      <w:pPr>
-        <w:numPr>
-          <w:ilvl w:val="1"/>
-          <w:numId w:val="1"/>
-        </w:numPr>
-        <w:ind w:left="568" w:hanging="284"/>
-      </w:pPr>
-      <w:r>
-        <w:t>Removed all unneeded empty lines</w:t>
-      </w:r>
-      <w:r>
-        <w:t xml:space="preserve"> in the project</w:t>
-      </w:r>
-      <w:r>
-        <w:t>.</w:t>
-      </w:r>
-    </w:p>
-    <w:p>
-      <w:pPr>
-        <w:numPr>
-          <w:ilvl w:val="1"/>
-          <w:numId w:val="1"/>
-        </w:numPr>
-        <w:ind w:left="568" w:hanging="284"/>
-      </w:pPr>
-      <w:r>
-        <w:t>Added XML documentation.</w:t>
-      </w:r>
-    </w:p>
-    <w:p>
-      <w:pPr>
-        <w:numPr>
-          <w:ilvl w:val="1"/>
-          <w:numId w:val="1"/>
-        </w:numPr>
-        <w:ind w:left="568" w:hanging="284"/>
-      </w:pPr>
-      <w:r>
-        <w:t>Inserted empty lines between the methods.</w:t>
-      </w:r>
-    </w:p>
-    <w:p>
-      <w:pPr>
-        <w:numPr>
-          <w:ilvl w:val="1"/>
-          <w:numId w:val="1"/>
-        </w:numPr>
-        <w:ind w:left="568" w:hanging="284"/>
-      </w:pPr>
-      <w:r>
-        <w:t xml:space="preserve">Cleared most </w:t>
-      </w:r>
-      <w:r>
-        <w:t>style cop</w:t>
-      </w:r>
-      <w:r>
-        <w:t xml:space="preserve"> warning</w:t>
       </w:r>
       <w:r>
         <w:t>.</w:t>
@@ -726,6 +687,38 @@
     <w:p>
       <w:pPr>
         <w:numPr>
+          <w:ilvl w:val="1"/>
+          <w:numId w:val="1"/>
+        </w:numPr>
+        <w:ind w:left="568" w:hanging="284"/>
+      </w:pPr>
+      <w:r>
+        <w:t>Balloon popping is now done with 1 recursive method instead of 4(for each direction).</w:t>
+      </w:r>
+    </w:p>
+    <w:p>
+      <w:pPr>
+        <w:numPr>
+          <w:ilvl w:val="1"/>
+          <w:numId w:val="1"/>
+        </w:numPr>
+        <w:ind w:left="568" w:hanging="284"/>
+      </w:pPr>
+      <w:r>
+        <w:t>Separated responsibilities in two major parts – user i/o and balloonpop engine, that manages the inner state of the field</w:t>
+      </w:r>
+      <w:r>
+        <w:t xml:space="preserve"> and game stats</w:t>
+      </w:r>
+      <w:bookmarkStart w:id="0" w:name="_GoBack"/>
+      <w:bookmarkEnd w:id="0"/>
+      <w:r>
+        <w:t>.</w:t>
+      </w:r>
+    </w:p>
+    <w:p>
+      <w:pPr>
+        <w:numPr>
           <w:ilvl w:val="0"/>
           <w:numId w:val="1"/>
         </w:numPr>
@@ -791,13 +784,8 @@
         </w:numPr>
         <w:ind w:left="567" w:hanging="283"/>
       </w:pPr>
-      <w:proofErr w:type="spellStart"/>
-      <w:r>
-        <w:t>printMatrix</w:t>
-      </w:r>
-      <w:proofErr w:type="spellEnd"/>
-      <w:r>
-        <w:t xml:space="preserve"> </w:t>
+      <w:r>
+        <w:t xml:space="preserve">printMatrix </w:t>
       </w:r>
       <w:r>
         <w:rPr>
@@ -828,29 +816,8 @@
         </w:numPr>
         <w:ind w:left="567" w:hanging="283"/>
       </w:pPr>
-      <w:proofErr w:type="spellStart"/>
-      <w:r>
-        <w:t>checkLeft</w:t>
-      </w:r>
-      <w:proofErr w:type="spellEnd"/>
-      <w:r>
-        <w:t xml:space="preserve">, </w:t>
-      </w:r>
-      <w:proofErr w:type="spellStart"/>
-      <w:r>
-        <w:t>checkRight</w:t>
-      </w:r>
-      <w:proofErr w:type="spellEnd"/>
-      <w:r>
-        <w:t xml:space="preserve">, checkup, </w:t>
-      </w:r>
-      <w:proofErr w:type="spellStart"/>
-      <w:r>
-        <w:t>checkDown</w:t>
-      </w:r>
-      <w:proofErr w:type="spellEnd"/>
-      <w:r>
-        <w:t xml:space="preserve"> </w:t>
+      <w:r>
+        <w:t xml:space="preserve">checkLeft, checkRight, checkup, checkDown </w:t>
       </w:r>
       <w:r>
         <w:rPr>
@@ -882,10 +849,8 @@
         <w:ind w:left="567" w:hanging="283"/>
       </w:pPr>
       <w:r>
-        <w:t>change</w:t>
-      </w:r>
-      <w:r>
-        <w:t xml:space="preserve"> </w:t>
+        <w:lastRenderedPageBreak/>
+        <w:t xml:space="preserve">change </w:t>
       </w:r>
       <w:r>
         <w:rPr>
@@ -916,13 +881,8 @@
         </w:numPr>
         <w:ind w:left="567" w:hanging="283"/>
       </w:pPr>
-      <w:proofErr w:type="spellStart"/>
-      <w:r>
-        <w:t>doit</w:t>
-      </w:r>
-      <w:proofErr w:type="spellEnd"/>
-      <w:r>
-        <w:t xml:space="preserve"> </w:t>
+      <w:r>
+        <w:t xml:space="preserve">doit </w:t>
       </w:r>
       <w:r>
         <w:rPr>
@@ -953,13 +913,8 @@
         </w:numPr>
         <w:ind w:left="567" w:hanging="283"/>
       </w:pPr>
-      <w:proofErr w:type="spellStart"/>
-      <w:r>
-        <w:t>sortAndPrintChartFive</w:t>
-      </w:r>
-      <w:proofErr w:type="spellEnd"/>
-      <w:r>
-        <w:t xml:space="preserve"> </w:t>
+      <w:r>
+        <w:t xml:space="preserve">sortAndPrintChartFive </w:t>
       </w:r>
       <w:r>
         <w:rPr>
@@ -990,40 +945,27 @@
         </w:numPr>
         <w:ind w:left="567" w:hanging="283"/>
       </w:pPr>
-      <w:proofErr w:type="spellStart"/>
-      <w:r>
-        <w:lastRenderedPageBreak/>
-        <w:t>signIfSkilled</w:t>
-      </w:r>
-      <w:proofErr w:type="spellEnd"/>
-      <w:r>
+      <w:r>
+        <w:t xml:space="preserve">signIfSkilled </w:t>
+      </w:r>
+      <w:r>
+        <w:rPr>
+          <w:noProof/>
+        </w:rPr>
+        <w:sym w:font="Wingdings" w:char="F0E0"/>
+      </w:r>
+      <w:r>
+        <w:rPr>
+          <w:noProof/>
+        </w:rPr>
         <w:t xml:space="preserve"> </w:t>
       </w:r>
       <w:r>
         <w:rPr>
-          <w:noProof/>
-        </w:rPr>
-        <w:sym w:font="Wingdings" w:char="F0E0"/>
-      </w:r>
-      <w:r>
-        <w:rPr>
-          <w:noProof/>
-        </w:rPr>
-        <w:t xml:space="preserve"> </w:t>
-      </w:r>
-      <w:r>
-        <w:rPr>
-          <w:b/>
-          <w:noProof/>
-        </w:rPr>
-        <w:t>CheckIfWinning</w:t>
-      </w:r>
-      <w:r>
-        <w:rPr>
-          <w:b/>
-          <w:noProof/>
-        </w:rPr>
-        <w:t>()</w:t>
+          <w:b/>
+          <w:noProof/>
+        </w:rPr>
+        <w:t>CheckIfWinning()</w:t>
       </w:r>
     </w:p>
     <w:p>
@@ -1093,11 +1035,9 @@
       <w:r>
         <w:t xml:space="preserve">Introduced </w:t>
       </w:r>
-      <w:proofErr w:type="spellStart"/>
       <w:r>
         <w:t>struct</w:t>
       </w:r>
-      <w:proofErr w:type="spellEnd"/>
       <w:r>
         <w:t xml:space="preserve"> </w:t>
       </w:r>
@@ -1127,13 +1067,7 @@
         </w:numPr>
       </w:pPr>
       <w:r>
-        <w:t xml:space="preserve">Introduced </w:t>
-      </w:r>
-      <w:r>
-        <w:t>class</w:t>
-      </w:r>
-      <w:r>
-        <w:t xml:space="preserve"> </w:t>
+        <w:t xml:space="preserve">Introduced class </w:t>
       </w:r>
       <w:r>
         <w:rPr>
@@ -1148,159 +1082,11 @@
       <w:r>
         <w:t xml:space="preserve">all related functionality in it( </w:t>
       </w:r>
-      <w:proofErr w:type="spellStart"/>
-      <w:r>
-        <w:rPr>
-          <w:b/>
-        </w:rPr>
-        <w:t>GeneratePlayField</w:t>
-      </w:r>
-      <w:proofErr w:type="spellEnd"/>
-      <w:r>
-        <w:rPr>
-          <w:b/>
-        </w:rPr>
-        <w:t xml:space="preserve">(), </w:t>
-      </w:r>
-      <w:proofErr w:type="spellStart"/>
-      <w:r>
-        <w:rPr>
-          <w:b/>
-        </w:rPr>
-        <w:t>CheckMoveValidity</w:t>
-      </w:r>
-      <w:proofErr w:type="spellEnd"/>
-      <w:r>
-        <w:rPr>
-          <w:b/>
-        </w:rPr>
-        <w:t xml:space="preserve">(), </w:t>
-      </w:r>
-      <w:proofErr w:type="spellStart"/>
-      <w:r>
-        <w:rPr>
-          <w:b/>
-        </w:rPr>
-        <w:t>FieldOutput</w:t>
-      </w:r>
-      <w:proofErr w:type="spellEnd"/>
-      <w:r>
-        <w:rPr>
-          <w:b/>
-        </w:rPr>
-        <w:t xml:space="preserve">(), </w:t>
-      </w:r>
-      <w:proofErr w:type="spellStart"/>
-      <w:r>
-        <w:rPr>
-          <w:b/>
-        </w:rPr>
-        <w:t>CollapseRows</w:t>
-      </w:r>
-      <w:proofErr w:type="spellEnd"/>
-      <w:r>
-        <w:rPr>
-          <w:b/>
-        </w:rPr>
-        <w:t xml:space="preserve">(), </w:t>
-      </w:r>
-      <w:proofErr w:type="spellStart"/>
-      <w:r>
-        <w:rPr>
-          <w:b/>
-        </w:rPr>
-        <w:t>CheckIfWinning</w:t>
-      </w:r>
-      <w:proofErr w:type="spellEnd"/>
-      <w:r>
-        <w:rPr>
-          <w:b/>
-        </w:rPr>
-        <w:t xml:space="preserve">(), </w:t>
-      </w:r>
-      <w:proofErr w:type="spellStart"/>
-      <w:r>
-        <w:rPr>
-          <w:b/>
-        </w:rPr>
-        <w:t>TryPopBalloons</w:t>
-      </w:r>
-      <w:proofErr w:type="spellEnd"/>
-      <w:r>
-        <w:rPr>
-          <w:b/>
-        </w:rPr>
-        <w:t xml:space="preserve">(), </w:t>
-      </w:r>
-      <w:proofErr w:type="spellStart"/>
-      <w:r>
-        <w:rPr>
-          <w:b/>
-        </w:rPr>
-        <w:t>PopRowsAndCols</w:t>
-      </w:r>
-      <w:proofErr w:type="spellEnd"/>
-      <w:r>
-        <w:rPr>
-          <w:b/>
-        </w:rPr>
-        <w:t xml:space="preserve">(), </w:t>
-      </w:r>
-      <w:proofErr w:type="spellStart"/>
-      <w:r>
-        <w:rPr>
-          <w:b/>
-        </w:rPr>
-        <w:t>RestartGame</w:t>
-      </w:r>
-      <w:proofErr w:type="spellEnd"/>
-      <w:r>
-        <w:rPr>
-          <w:b/>
-        </w:rPr>
-        <w:t xml:space="preserve">(), </w:t>
-      </w:r>
-      <w:proofErr w:type="spellStart"/>
-      <w:r>
-        <w:rPr>
-          <w:b/>
-        </w:rPr>
-        <w:t>GenerateChart</w:t>
-      </w:r>
-      <w:proofErr w:type="spellEnd"/>
-      <w:r>
-        <w:rPr>
-          <w:b/>
-        </w:rPr>
-        <w:t xml:space="preserve">(), </w:t>
-      </w:r>
-      <w:proofErr w:type="spellStart"/>
-      <w:r>
-        <w:rPr>
-          <w:b/>
-        </w:rPr>
-        <w:t>ChartPlaceIndex</w:t>
-      </w:r>
-      <w:proofErr w:type="spellEnd"/>
-      <w:r>
-        <w:rPr>
-          <w:b/>
-        </w:rPr>
-        <w:t xml:space="preserve">(), </w:t>
-      </w:r>
-      <w:proofErr w:type="spellStart"/>
-      <w:r>
-        <w:rPr>
-          <w:b/>
-        </w:rPr>
-        <w:t>RecordHighscore</w:t>
-      </w:r>
-      <w:proofErr w:type="spellEnd"/>
-      <w:r>
-        <w:rPr>
-          <w:b/>
-        </w:rPr>
-        <w:t>()</w:t>
+      <w:r>
+        <w:rPr>
+          <w:b/>
+        </w:rPr>
+        <w:t>GeneratePlayField(), CheckMoveValidity(), FieldOutput(), CollapseRows(), CheckIfWinning(), TryPopBalloons(), PopRowsAndCols(), RestartGame(), GenerateChart(), ChartPlaceIndex(), RecordHighscore()</w:t>
       </w:r>
       <w:r>
         <w:t xml:space="preserve"> methods).</w:t>

</xml_diff>